<commit_message>
reunion de samedi le 16 avril ajoutée
</commit_message>
<xml_diff>
--- a/Journal_de_bord_miniprojet_INF4103_Vestine_MUKV01568701_Arnaud_NIYA26109309.docx
+++ b/Journal_de_bord_miniprojet_INF4103_Vestine_MUKV01568701_Arnaud_NIYA26109309.docx
@@ -235,7 +235,27 @@
           <w:szCs w:val="28"/>
           <w:lang w:val="fr-CA"/>
         </w:rPr>
-        <w:t>Écrire la description et le cahier de charge de la minuterie du four à microondes</w:t>
+        <w:t>Écrire la description et le cahier de charge de la minuterie du four à micro</w:t>
+      </w:r>
+      <w:r>
+        <w:rPr>
+          <w:rFonts w:ascii="Times New Roman" w:eastAsiaTheme="majorEastAsia" w:hAnsi="Times New Roman"/>
+          <w:bCs/>
+          <w:sz w:val="28"/>
+          <w:szCs w:val="28"/>
+          <w:lang w:val="fr-CA"/>
+        </w:rPr>
+        <w:t>-</w:t>
+      </w:r>
+      <w:r>
+        <w:rPr>
+          <w:rFonts w:ascii="Times New Roman" w:eastAsiaTheme="majorEastAsia" w:hAnsi="Times New Roman"/>
+          <w:bCs/>
+          <w:sz w:val="28"/>
+          <w:szCs w:val="28"/>
+          <w:lang w:val="fr-CA"/>
+        </w:rPr>
+        <w:t>ondes</w:t>
       </w:r>
     </w:p>
     <w:p>
@@ -801,29 +821,51 @@
           <w:lang w:val="fr-CA"/>
         </w:rPr>
         <w:lastRenderedPageBreak/>
-        <w:t xml:space="preserve">Rencontre du </w:t>
-      </w:r>
-      <w:r>
-        <w:rPr>
-          <w:rFonts w:ascii="Times New Roman" w:eastAsiaTheme="majorEastAsia" w:hAnsi="Times New Roman"/>
-          <w:b/>
-          <w:bCs/>
-          <w:sz w:val="28"/>
-          <w:szCs w:val="28"/>
-          <w:lang w:val="fr-CA"/>
-        </w:rPr>
-        <w:t>12</w:t>
-      </w:r>
-      <w:r>
-        <w:rPr>
-          <w:rFonts w:ascii="Times New Roman" w:eastAsiaTheme="majorEastAsia" w:hAnsi="Times New Roman"/>
-          <w:b/>
-          <w:bCs/>
-          <w:sz w:val="28"/>
-          <w:szCs w:val="28"/>
-          <w:lang w:val="fr-CA"/>
-        </w:rPr>
-        <w:t xml:space="preserve"> avril 2016 19h – 23h</w:t>
+        <w:t>Rencontre du 12 avril 2016 1</w:t>
+      </w:r>
+      <w:r>
+        <w:rPr>
+          <w:rFonts w:ascii="Times New Roman" w:eastAsiaTheme="majorEastAsia" w:hAnsi="Times New Roman"/>
+          <w:b/>
+          <w:bCs/>
+          <w:sz w:val="28"/>
+          <w:szCs w:val="28"/>
+          <w:lang w:val="fr-CA"/>
+        </w:rPr>
+        <w:t>8</w:t>
+      </w:r>
+      <w:r>
+        <w:rPr>
+          <w:rFonts w:ascii="Times New Roman" w:eastAsiaTheme="majorEastAsia" w:hAnsi="Times New Roman"/>
+          <w:b/>
+          <w:bCs/>
+          <w:sz w:val="28"/>
+          <w:szCs w:val="28"/>
+          <w:lang w:val="fr-CA"/>
+        </w:rPr>
+        <w:t>h – 2</w:t>
+      </w:r>
+      <w:r>
+        <w:rPr>
+          <w:rFonts w:ascii="Times New Roman" w:eastAsiaTheme="majorEastAsia" w:hAnsi="Times New Roman"/>
+          <w:b/>
+          <w:bCs/>
+          <w:sz w:val="28"/>
+          <w:szCs w:val="28"/>
+          <w:lang w:val="fr-CA"/>
+        </w:rPr>
+        <w:t>2</w:t>
+      </w:r>
+      <w:r>
+        <w:rPr>
+          <w:rFonts w:ascii="Times New Roman" w:eastAsiaTheme="majorEastAsia" w:hAnsi="Times New Roman"/>
+          <w:b/>
+          <w:bCs/>
+          <w:sz w:val="28"/>
+          <w:szCs w:val="28"/>
+          <w:lang w:val="fr-CA"/>
+        </w:rPr>
+        <w:t>h</w:t>
       </w:r>
     </w:p>
     <w:p>
@@ -856,17 +898,7 @@
           <w:szCs w:val="28"/>
           <w:lang w:val="fr-CA"/>
         </w:rPr>
-        <w:t>Documentation</w:t>
-      </w:r>
-      <w:r>
-        <w:rPr>
-          <w:rFonts w:ascii="Times New Roman" w:eastAsiaTheme="majorEastAsia" w:hAnsi="Times New Roman"/>
-          <w:bCs/>
-          <w:sz w:val="28"/>
-          <w:szCs w:val="28"/>
-          <w:lang w:val="fr-CA"/>
-        </w:rPr>
-        <w:t xml:space="preserve"> du projet</w:t>
+        <w:t>Documentation du projet</w:t>
       </w:r>
     </w:p>
     <w:p>
@@ -953,17 +985,7 @@
           <w:szCs w:val="28"/>
           <w:lang w:val="fr-CA"/>
         </w:rPr>
-        <w:t xml:space="preserve">Arnaud et Vestine : </w:t>
-      </w:r>
-      <w:r>
-        <w:rPr>
-          <w:rFonts w:ascii="Times New Roman" w:eastAsiaTheme="majorEastAsia" w:hAnsi="Times New Roman"/>
-          <w:bCs/>
-          <w:sz w:val="28"/>
-          <w:szCs w:val="28"/>
-          <w:lang w:val="fr-CA"/>
-        </w:rPr>
-        <w:t>prendre la vidéo de la minuterie.</w:t>
+        <w:t>Arnaud et Vestine : prendre la vidéo de la minuterie.</w:t>
       </w:r>
     </w:p>
     <w:p>
@@ -997,29 +1019,7 @@
           <w:szCs w:val="28"/>
           <w:lang w:val="fr-CA"/>
         </w:rPr>
-        <w:t>Tâches</w:t>
-      </w:r>
-      <w:r>
-        <w:rPr>
-          <w:rFonts w:ascii="Times New Roman" w:eastAsiaTheme="majorEastAsia" w:hAnsi="Times New Roman"/>
-          <w:b/>
-          <w:bCs/>
-          <w:sz w:val="28"/>
-          <w:szCs w:val="28"/>
-          <w:lang w:val="fr-CA"/>
-        </w:rPr>
-        <w:t xml:space="preserve"> à faire</w:t>
-      </w:r>
-      <w:r>
-        <w:rPr>
-          <w:rFonts w:ascii="Times New Roman" w:eastAsiaTheme="majorEastAsia" w:hAnsi="Times New Roman"/>
-          <w:b/>
-          <w:bCs/>
-          <w:sz w:val="28"/>
-          <w:szCs w:val="28"/>
-          <w:lang w:val="fr-CA"/>
-        </w:rPr>
-        <w:t xml:space="preserve">: </w:t>
+        <w:t xml:space="preserve">Tâches à faire: </w:t>
       </w:r>
       <w:r>
         <w:rPr>
@@ -1079,21 +1079,339 @@
           <w:lang w:val="fr-CA"/>
         </w:rPr>
       </w:pPr>
+    </w:p>
+    <w:p>
+      <w:pPr>
+        <w:jc w:val="center"/>
+        <w:rPr>
+          <w:rFonts w:ascii="Times New Roman" w:eastAsiaTheme="majorEastAsia" w:hAnsi="Times New Roman"/>
+          <w:b/>
+          <w:bCs/>
+          <w:sz w:val="28"/>
+          <w:szCs w:val="28"/>
+          <w:lang w:val="fr-CA"/>
+        </w:rPr>
+      </w:pPr>
+    </w:p>
+    <w:p>
+      <w:pPr>
+        <w:rPr>
+          <w:rFonts w:ascii="Times New Roman" w:eastAsiaTheme="majorEastAsia" w:hAnsi="Times New Roman"/>
+          <w:b/>
+          <w:bCs/>
+          <w:sz w:val="28"/>
+          <w:szCs w:val="28"/>
+          <w:lang w:val="fr-CA"/>
+        </w:rPr>
+      </w:pPr>
+      <w:r>
+        <w:rPr>
+          <w:rFonts w:ascii="Times New Roman" w:eastAsiaTheme="majorEastAsia" w:hAnsi="Times New Roman"/>
+          <w:b/>
+          <w:bCs/>
+          <w:sz w:val="28"/>
+          <w:szCs w:val="28"/>
+          <w:lang w:val="fr-CA"/>
+        </w:rPr>
+        <w:t>Rencontre du 1</w:t>
+      </w:r>
+      <w:r>
+        <w:rPr>
+          <w:rFonts w:ascii="Times New Roman" w:eastAsiaTheme="majorEastAsia" w:hAnsi="Times New Roman"/>
+          <w:b/>
+          <w:bCs/>
+          <w:sz w:val="28"/>
+          <w:szCs w:val="28"/>
+          <w:lang w:val="fr-CA"/>
+        </w:rPr>
+        <w:t>6</w:t>
+      </w:r>
+      <w:r>
+        <w:rPr>
+          <w:rFonts w:ascii="Times New Roman" w:eastAsiaTheme="majorEastAsia" w:hAnsi="Times New Roman"/>
+          <w:b/>
+          <w:bCs/>
+          <w:sz w:val="28"/>
+          <w:szCs w:val="28"/>
+          <w:lang w:val="fr-CA"/>
+        </w:rPr>
+        <w:t xml:space="preserve"> avril 2016 </w:t>
+      </w:r>
+      <w:r>
+        <w:rPr>
+          <w:rFonts w:ascii="Times New Roman" w:eastAsiaTheme="majorEastAsia" w:hAnsi="Times New Roman"/>
+          <w:b/>
+          <w:bCs/>
+          <w:sz w:val="28"/>
+          <w:szCs w:val="28"/>
+          <w:lang w:val="fr-CA"/>
+        </w:rPr>
+        <w:t>20</w:t>
+      </w:r>
+      <w:r>
+        <w:rPr>
+          <w:rFonts w:ascii="Times New Roman" w:eastAsiaTheme="majorEastAsia" w:hAnsi="Times New Roman"/>
+          <w:b/>
+          <w:bCs/>
+          <w:sz w:val="28"/>
+          <w:szCs w:val="28"/>
+          <w:lang w:val="fr-CA"/>
+        </w:rPr>
+        <w:t xml:space="preserve">h – </w:t>
+      </w:r>
+      <w:r>
+        <w:rPr>
+          <w:rFonts w:ascii="Times New Roman" w:eastAsiaTheme="majorEastAsia" w:hAnsi="Times New Roman"/>
+          <w:b/>
+          <w:bCs/>
+          <w:sz w:val="28"/>
+          <w:szCs w:val="28"/>
+          <w:lang w:val="fr-CA"/>
+        </w:rPr>
+        <w:t>0</w:t>
+      </w:r>
+      <w:r>
+        <w:rPr>
+          <w:rFonts w:ascii="Times New Roman" w:eastAsiaTheme="majorEastAsia" w:hAnsi="Times New Roman"/>
+          <w:b/>
+          <w:bCs/>
+          <w:sz w:val="28"/>
+          <w:szCs w:val="28"/>
+          <w:lang w:val="fr-CA"/>
+        </w:rPr>
+        <w:t>h</w:t>
+      </w:r>
+    </w:p>
+    <w:p>
+      <w:pPr>
+        <w:rPr>
+          <w:rFonts w:ascii="Times New Roman" w:eastAsiaTheme="majorEastAsia" w:hAnsi="Times New Roman"/>
+          <w:b/>
+          <w:bCs/>
+          <w:sz w:val="28"/>
+          <w:szCs w:val="28"/>
+          <w:lang w:val="fr-CA"/>
+        </w:rPr>
+      </w:pPr>
+      <w:r>
+        <w:rPr>
+          <w:rFonts w:ascii="Times New Roman" w:eastAsiaTheme="majorEastAsia" w:hAnsi="Times New Roman"/>
+          <w:b/>
+          <w:bCs/>
+          <w:sz w:val="28"/>
+          <w:szCs w:val="28"/>
+          <w:lang w:val="fr-CA"/>
+        </w:rPr>
+        <w:t xml:space="preserve">Sujet : </w:t>
+      </w:r>
+      <w:r>
+        <w:rPr>
+          <w:rFonts w:ascii="Times New Roman" w:eastAsiaTheme="majorEastAsia" w:hAnsi="Times New Roman"/>
+          <w:bCs/>
+          <w:sz w:val="28"/>
+          <w:szCs w:val="28"/>
+          <w:lang w:val="fr-CA"/>
+        </w:rPr>
+        <w:t>Pratique de la présentation</w:t>
+      </w:r>
+    </w:p>
+    <w:p>
+      <w:pPr>
+        <w:rPr>
+          <w:rFonts w:ascii="Times New Roman" w:eastAsiaTheme="majorEastAsia" w:hAnsi="Times New Roman"/>
+          <w:b/>
+          <w:bCs/>
+          <w:sz w:val="28"/>
+          <w:szCs w:val="28"/>
+          <w:lang w:val="fr-CA"/>
+        </w:rPr>
+      </w:pPr>
+    </w:p>
+    <w:p>
+      <w:pPr>
+        <w:rPr>
+          <w:rFonts w:ascii="Times New Roman" w:eastAsiaTheme="majorEastAsia" w:hAnsi="Times New Roman"/>
+          <w:b/>
+          <w:bCs/>
+          <w:sz w:val="28"/>
+          <w:szCs w:val="28"/>
+          <w:lang w:val="fr-CA"/>
+        </w:rPr>
+      </w:pPr>
+      <w:r>
+        <w:rPr>
+          <w:rFonts w:ascii="Times New Roman" w:eastAsiaTheme="majorEastAsia" w:hAnsi="Times New Roman"/>
+          <w:b/>
+          <w:bCs/>
+          <w:sz w:val="28"/>
+          <w:szCs w:val="28"/>
+          <w:lang w:val="fr-CA"/>
+        </w:rPr>
+        <w:t>Activités</w:t>
+      </w:r>
+    </w:p>
+    <w:p>
+      <w:pPr>
+        <w:pStyle w:val="ListParagraph"/>
+        <w:numPr>
+          <w:ilvl w:val="0"/>
+          <w:numId w:val="17"/>
+        </w:numPr>
+        <w:rPr>
+          <w:rFonts w:ascii="Times New Roman" w:eastAsiaTheme="majorEastAsia" w:hAnsi="Times New Roman"/>
+          <w:bCs/>
+          <w:sz w:val="28"/>
+          <w:szCs w:val="28"/>
+          <w:lang w:val="fr-CA"/>
+        </w:rPr>
+      </w:pPr>
+      <w:r>
+        <w:rPr>
+          <w:rFonts w:ascii="Times New Roman" w:eastAsiaTheme="majorEastAsia" w:hAnsi="Times New Roman"/>
+          <w:bCs/>
+          <w:sz w:val="28"/>
+          <w:szCs w:val="28"/>
+          <w:lang w:val="fr-CA"/>
+        </w:rPr>
+        <w:t xml:space="preserve">Arnaud et </w:t>
+      </w:r>
+      <w:proofErr w:type="spellStart"/>
+      <w:r>
+        <w:rPr>
+          <w:rFonts w:ascii="Times New Roman" w:eastAsiaTheme="majorEastAsia" w:hAnsi="Times New Roman"/>
+          <w:bCs/>
+          <w:sz w:val="28"/>
+          <w:szCs w:val="28"/>
+          <w:lang w:val="fr-CA"/>
+        </w:rPr>
+        <w:t>Vestine</w:t>
+      </w:r>
+      <w:proofErr w:type="spellEnd"/>
+      <w:r>
+        <w:rPr>
+          <w:rFonts w:ascii="Times New Roman" w:eastAsiaTheme="majorEastAsia" w:hAnsi="Times New Roman"/>
+          <w:bCs/>
+          <w:sz w:val="28"/>
+          <w:szCs w:val="28"/>
+          <w:lang w:val="fr-CA"/>
+        </w:rPr>
+        <w:t xml:space="preserve"> : </w:t>
+      </w:r>
+      <w:r>
+        <w:rPr>
+          <w:rFonts w:ascii="Times New Roman" w:eastAsiaTheme="majorEastAsia" w:hAnsi="Times New Roman"/>
+          <w:bCs/>
+          <w:sz w:val="28"/>
+          <w:szCs w:val="28"/>
+          <w:lang w:val="fr-CA"/>
+        </w:rPr>
+        <w:t xml:space="preserve">finaliser </w:t>
+      </w:r>
+      <w:r>
+        <w:rPr>
+          <w:rFonts w:ascii="Times New Roman" w:eastAsiaTheme="majorEastAsia" w:hAnsi="Times New Roman"/>
+          <w:bCs/>
+          <w:sz w:val="28"/>
+          <w:szCs w:val="28"/>
+          <w:lang w:val="fr-CA"/>
+        </w:rPr>
+        <w:t>la documentation.</w:t>
+      </w:r>
+    </w:p>
+    <w:p>
+      <w:pPr>
+        <w:pStyle w:val="ListParagraph"/>
+        <w:numPr>
+          <w:ilvl w:val="0"/>
+          <w:numId w:val="17"/>
+        </w:numPr>
+        <w:rPr>
+          <w:rFonts w:ascii="Times New Roman" w:eastAsiaTheme="majorEastAsia" w:hAnsi="Times New Roman"/>
+          <w:bCs/>
+          <w:sz w:val="28"/>
+          <w:szCs w:val="28"/>
+          <w:lang w:val="fr-CA"/>
+        </w:rPr>
+      </w:pPr>
+      <w:r>
+        <w:rPr>
+          <w:rFonts w:ascii="Times New Roman" w:eastAsiaTheme="majorEastAsia" w:hAnsi="Times New Roman"/>
+          <w:bCs/>
+          <w:sz w:val="28"/>
+          <w:szCs w:val="28"/>
+          <w:lang w:val="fr-CA"/>
+        </w:rPr>
+        <w:t xml:space="preserve">Arnaud et </w:t>
+      </w:r>
+      <w:proofErr w:type="spellStart"/>
+      <w:r>
+        <w:rPr>
+          <w:rFonts w:ascii="Times New Roman" w:eastAsiaTheme="majorEastAsia" w:hAnsi="Times New Roman"/>
+          <w:bCs/>
+          <w:sz w:val="28"/>
+          <w:szCs w:val="28"/>
+          <w:lang w:val="fr-CA"/>
+        </w:rPr>
+        <w:t>Vestine</w:t>
+      </w:r>
+      <w:proofErr w:type="spellEnd"/>
+      <w:r>
+        <w:rPr>
+          <w:rFonts w:ascii="Times New Roman" w:eastAsiaTheme="majorEastAsia" w:hAnsi="Times New Roman"/>
+          <w:bCs/>
+          <w:sz w:val="28"/>
+          <w:szCs w:val="28"/>
+          <w:lang w:val="fr-CA"/>
+        </w:rPr>
+        <w:t> : pr</w:t>
+      </w:r>
+      <w:r>
+        <w:rPr>
+          <w:rFonts w:ascii="Times New Roman" w:eastAsiaTheme="majorEastAsia" w:hAnsi="Times New Roman"/>
+          <w:bCs/>
+          <w:sz w:val="28"/>
+          <w:szCs w:val="28"/>
+          <w:lang w:val="fr-CA"/>
+        </w:rPr>
+        <w:t>atiquer la présentation.</w:t>
+      </w:r>
       <w:bookmarkStart w:id="0" w:name="_GoBack"/>
       <w:bookmarkEnd w:id="0"/>
     </w:p>
     <w:p>
       <w:pPr>
-        <w:jc w:val="center"/>
-        <w:rPr>
-          <w:rFonts w:ascii="Times New Roman" w:eastAsiaTheme="majorEastAsia" w:hAnsi="Times New Roman"/>
-          <w:b/>
-          <w:bCs/>
-          <w:sz w:val="28"/>
-          <w:szCs w:val="28"/>
-          <w:lang w:val="fr-CA"/>
-        </w:rPr>
-      </w:pPr>
+        <w:pStyle w:val="ListParagraph"/>
+        <w:rPr>
+          <w:rFonts w:ascii="Times New Roman" w:eastAsiaTheme="majorEastAsia" w:hAnsi="Times New Roman"/>
+          <w:bCs/>
+          <w:sz w:val="28"/>
+          <w:szCs w:val="28"/>
+          <w:lang w:val="fr-CA"/>
+        </w:rPr>
+      </w:pPr>
+    </w:p>
+    <w:p>
+      <w:pPr>
+        <w:rPr>
+          <w:rFonts w:ascii="Times New Roman" w:eastAsiaTheme="majorEastAsia" w:hAnsi="Times New Roman"/>
+          <w:b/>
+          <w:bCs/>
+          <w:sz w:val="28"/>
+          <w:szCs w:val="28"/>
+          <w:lang w:val="fr-CA"/>
+        </w:rPr>
+      </w:pPr>
+      <w:r>
+        <w:rPr>
+          <w:rFonts w:ascii="Times New Roman" w:eastAsiaTheme="majorEastAsia" w:hAnsi="Times New Roman"/>
+          <w:b/>
+          <w:bCs/>
+          <w:sz w:val="28"/>
+          <w:szCs w:val="28"/>
+          <w:lang w:val="fr-CA"/>
+        </w:rPr>
+        <w:t>----------------------------------------------------------------------------------------------------</w:t>
+      </w:r>
     </w:p>
     <w:p>
       <w:pPr>
@@ -4112,7 +4430,7 @@
 </file>
 
 <file path=customXml/itemProps1.xml><?xml version="1.0" encoding="utf-8"?>
-<ds:datastoreItem xmlns:ds="http://schemas.openxmlformats.org/officeDocument/2006/customXml" ds:itemID="{89F5CA1B-19C9-4F4F-B367-CCEDF1CC19E3}">
+<ds:datastoreItem xmlns:ds="http://schemas.openxmlformats.org/officeDocument/2006/customXml" ds:itemID="{6F03E6FB-3CB9-44CB-8662-60CD1EF2E37B}">
   <ds:schemaRefs>
     <ds:schemaRef ds:uri="http://schemas.openxmlformats.org/officeDocument/2006/bibliography"/>
   </ds:schemaRefs>

</xml_diff>